<commit_message>
testes com timers em hardware
</commit_message>
<xml_diff>
--- a/Definições de projeto - readme.docx
+++ b/Definições de projeto - readme.docx
@@ -1164,6 +1164,7 @@
       </w:pPr>
       <w:r>
         <w:rPr>
+          <w:noProof/>
           <w:lang w:val="pt-BR"/>
         </w:rPr>
         <w:drawing>
@@ -1374,6 +1375,7 @@
       </w:pPr>
       <w:r>
         <w:rPr>
+          <w:noProof/>
           <w:lang w:val="pt-BR"/>
         </w:rPr>
         <w:drawing>
@@ -1438,29 +1440,24 @@
         <w:rPr>
           <w:lang w:val="pt-BR"/>
         </w:rPr>
-        <w:t xml:space="preserve">Agora em </w:t>
-      </w:r>
-      <w:r>
-        <w:rPr>
-          <w:lang w:val="pt-BR"/>
-        </w:rPr>
-        <w:t>superfície condutiva:</w:t>
-      </w:r>
-    </w:p>
-    <w:p>
-      <w:pPr>
-        <w:rPr>
-          <w:b/>
-          <w:bCs/>
-          <w:sz w:val="28"/>
-          <w:szCs w:val="28"/>
-          <w:lang w:val="pt-BR"/>
-        </w:rPr>
-      </w:pPr>
-      <w:r>
-        <w:rPr>
-          <w:b/>
-          <w:bCs/>
+        <w:t>Agora em superfície condutiva:</w:t>
+      </w:r>
+    </w:p>
+    <w:p>
+      <w:pPr>
+        <w:rPr>
+          <w:b/>
+          <w:bCs/>
+          <w:sz w:val="28"/>
+          <w:szCs w:val="28"/>
+          <w:lang w:val="pt-BR"/>
+        </w:rPr>
+      </w:pPr>
+      <w:r>
+        <w:rPr>
+          <w:b/>
+          <w:bCs/>
+          <w:noProof/>
           <w:sz w:val="28"/>
           <w:szCs w:val="28"/>
           <w:lang w:val="pt-BR"/>
@@ -1564,18 +1561,27 @@
           <w:bCs/>
           <w:sz w:val="28"/>
           <w:szCs w:val="28"/>
-          <w:lang w:val="pt-BR"/>
-        </w:rPr>
-      </w:pPr>
-      <w:r>
-        <w:rPr>
-          <w:b/>
-          <w:bCs/>
-          <w:sz w:val="28"/>
-          <w:szCs w:val="28"/>
-          <w:lang w:val="pt-BR"/>
-        </w:rPr>
-        <w:t>Referências:</w:t>
+        </w:rPr>
+      </w:pPr>
+      <w:proofErr w:type="spellStart"/>
+      <w:r>
+        <w:rPr>
+          <w:b/>
+          <w:bCs/>
+          <w:sz w:val="28"/>
+          <w:szCs w:val="28"/>
+        </w:rPr>
+        <w:t>Referências</w:t>
+      </w:r>
+      <w:proofErr w:type="spellEnd"/>
+      <w:r>
+        <w:rPr>
+          <w:b/>
+          <w:bCs/>
+          <w:sz w:val="28"/>
+          <w:szCs w:val="28"/>
+        </w:rPr>
+        <w:t>:</w:t>
       </w:r>
     </w:p>
     <w:p>

</xml_diff>